<commit_message>
desde visual studio code
</commit_message>
<xml_diff>
--- a/Primer Nivel/Ejemplo de estructura.docx
+++ b/Primer Nivel/Ejemplo de estructura.docx
@@ -19,6 +19,28 @@
           <w:szCs w:val="24"/>
           <w:lang w:eastAsia="es-ES"/>
         </w:rPr>
+        <w:t>Estructura interna de un repositorio</w:t>
+      </w:r>
+      <w:bookmarkStart w:id="0" w:name="_GoBack"/>
+      <w:bookmarkEnd w:id="0"/>
+    </w:p>
+    <w:p>
+      <w:pPr>
+        <w:spacing w:before="100" w:beforeAutospacing="1" w:after="100" w:afterAutospacing="1" w:line="240" w:lineRule="auto"/>
+        <w:rPr>
+          <w:rFonts w:ascii="Times New Roman" w:eastAsia="Times New Roman" w:hAnsi="Times New Roman" w:cs="Times New Roman"/>
+          <w:sz w:val="24"/>
+          <w:szCs w:val="24"/>
+          <w:lang w:eastAsia="es-ES"/>
+        </w:rPr>
+      </w:pPr>
+      <w:r>
+        <w:rPr>
+          <w:rFonts w:ascii="Times New Roman" w:eastAsia="Times New Roman" w:hAnsi="Times New Roman" w:cs="Times New Roman"/>
+          <w:sz w:val="24"/>
+          <w:szCs w:val="24"/>
+          <w:lang w:eastAsia="es-ES"/>
+        </w:rPr>
         <w:t xml:space="preserve">Ejemplo de estructura: </w:t>
       </w:r>
     </w:p>
@@ -609,7 +631,6 @@
           <w:szCs w:val="20"/>
           <w:lang w:eastAsia="es-ES"/>
         </w:rPr>
-        <w:lastRenderedPageBreak/>
         <w:t>OBJETIVO/S DE LA ACTIVIDAD (Relacionados con la unidad/módulo formativo)</w:t>
       </w:r>
     </w:p>
@@ -753,10 +774,7 @@
         <w:t>CE1.4 Reconocer y crear las especificaciones semánticas de los repositorios, de acuerdo a un diseño establecido para su implementación en la creación de repositorios utilizando lenguajes y herramientas específicas.</w:t>
       </w:r>
     </w:p>
-    <w:p>
-      <w:bookmarkStart w:id="0" w:name="_GoBack"/>
-      <w:bookmarkEnd w:id="0"/>
-    </w:p>
+    <w:p/>
     <w:sectPr>
       <w:pgSz w:w="11906" w:h="16838"/>
       <w:pgMar w:top="1417" w:right="1701" w:bottom="1417" w:left="1701" w:header="708" w:footer="708" w:gutter="0"/>

</xml_diff>